<commit_message>
Génération du PDF + Import consigne
</commit_message>
<xml_diff>
--- a/Serie_6_SLCI_CIN/S6_SLCI_Maxpid.docx
+++ b/Serie_6_SLCI_CIN/S6_SLCI_Maxpid.docx
@@ -2299,101 +2299,62 @@
         <w:rPr>
           <w:lang w:eastAsia="fr-FR"/>
         </w:rPr>
-        <w:t>Comparaison du système réel et du modèle</w:t>
-      </w:r>
-    </w:p>
-    <w:p>
-      <w:pPr>
-        <w:rPr>
-          <w:lang w:eastAsia="fr-FR"/>
-        </w:rPr>
-      </w:pPr>
-    </w:p>
-    <w:p>
-      <w:pPr>
-        <w:rPr>
-          <w:lang w:eastAsia="fr-FR"/>
-        </w:rPr>
-      </w:pPr>
-      <w:r>
-        <w:rPr>
-          <w:lang w:eastAsia="fr-FR"/>
-        </w:rPr>
-        <w:t>Une mod</w:t>
+        <w:t>Proposition d’</w:t>
       </w:r>
       <w:r>
         <w:rPr>
           <w:lang w:eastAsia="fr-FR"/>
         </w:rPr>
-        <w:t>é</w:t>
+        <w:t>u</w:t>
       </w:r>
       <w:r>
         <w:rPr>
           <w:lang w:eastAsia="fr-FR"/>
         </w:rPr>
-        <w:t xml:space="preserve">lisation plus complète du système a été réalisée en utilisant le module </w:t>
+        <w:t>n</w:t>
       </w:r>
-      <w:proofErr w:type="spellStart"/>
       <w:r>
         <w:rPr>
           <w:lang w:eastAsia="fr-FR"/>
         </w:rPr>
-        <w:t>xcos</w:t>
+        <w:t xml:space="preserve"> modèle</w:t>
+      </w:r>
+    </w:p>
+    <w:p>
+      <w:pPr>
+        <w:rPr>
+          <w:lang w:eastAsia="fr-FR"/>
+        </w:rPr>
+      </w:pPr>
+    </w:p>
+    <w:p>
+      <w:pPr>
+        <w:pStyle w:val="QuestionTP"/>
+      </w:pPr>
+      <w:r>
+        <w:t>Pr</w:t>
+      </w:r>
+      <w:r>
+        <w:t xml:space="preserve">oposer un schéma bloc permettant de modéliser l’asservissement en vitesse du Maxpid. </w:t>
+      </w:r>
+    </w:p>
+    <w:p>
+      <w:pPr>
+        <w:pStyle w:val="QuestionTP"/>
+      </w:pPr>
+      <w:r>
+        <w:t xml:space="preserve">Modéliser le Maxpid en utilisant </w:t>
+      </w:r>
+      <w:proofErr w:type="spellStart"/>
+      <w:r>
+        <w:t>Scilab</w:t>
       </w:r>
       <w:proofErr w:type="spellEnd"/>
       <w:r>
-        <w:rPr>
-          <w:lang w:eastAsia="fr-FR"/>
-        </w:rPr>
-        <w:t xml:space="preserve"> de </w:t>
+        <w:t xml:space="preserve">. Vous commencerez par renseigner </w:t>
       </w:r>
-      <w:proofErr w:type="spellStart"/>
       <w:r>
-        <w:rPr>
-          <w:lang w:eastAsia="fr-FR"/>
-        </w:rPr>
-        <w:t>scilab</w:t>
-      </w:r>
-      <w:proofErr w:type="spellEnd"/>
-      <w:r>
-        <w:rPr>
-          <w:lang w:eastAsia="fr-FR"/>
-        </w:rPr>
-        <w:t>.</w:t>
-      </w:r>
-    </w:p>
-    <w:p>
-      <w:pPr>
-        <w:pStyle w:val="Titre2"/>
-        <w:numPr>
-          <w:ilvl w:val="0"/>
-          <w:numId w:val="41"/>
-        </w:numPr>
-        <w:rPr>
-          <w:lang w:eastAsia="fr-FR"/>
-        </w:rPr>
-      </w:pPr>
-      <w:r>
-        <w:rPr>
-          <w:lang w:eastAsia="fr-FR"/>
-        </w:rPr>
-        <w:t>Analyse du modèle</w:t>
-      </w:r>
-    </w:p>
-    <w:p>
-      <w:pPr>
-        <w:pStyle w:val="QuestionTP"/>
-      </w:pPr>
-      <w:r>
-        <w:t>Préciser le nom des éléments correspondant à chacun des blocs. Donner les unités des grandeurs en entrée et en sortie de chacun des blocs.</w:t>
-      </w:r>
-    </w:p>
-    <w:p>
-      <w:pPr>
-        <w:pStyle w:val="QuestionTP"/>
-      </w:pPr>
-      <w:r>
-        <w:t>En utilisant la page de contexte, renseigner les valeurs des différents blocs</w:t>
+        <w:t>la page de contexte</w:t>
       </w:r>
       <w:r>
         <w:t>.</w:t>
@@ -2401,42 +2362,12 @@
     </w:p>
     <w:p>
       <w:pPr>
-        <w:pStyle w:val="Titre2"/>
-        <w:rPr>
-          <w:lang w:eastAsia="fr-FR"/>
-        </w:rPr>
-      </w:pPr>
-      <w:r>
-        <w:rPr>
-          <w:lang w:eastAsia="fr-FR"/>
-        </w:rPr>
-        <w:t>Analyse des résultats</w:t>
-      </w:r>
-    </w:p>
-    <w:p>
-      <w:pPr>
         <w:pStyle w:val="QuestionTP"/>
-      </w:pPr>
-      <w:r>
-        <w:t xml:space="preserve">Réaliser une simulation. Exporter les résultats au format CSV. </w:t>
-      </w:r>
-      <w:r>
-        <w:t>Copier les résultats dans le fichier Excel précédent.</w:t>
-      </w:r>
-    </w:p>
-    <w:p>
-      <w:pPr>
-        <w:pStyle w:val="QuestionTP"/>
-      </w:pPr>
-      <w:r>
-        <w:t>Comparer les résultats expérimentaux et ceux issus de la modélisation.</w:t>
-      </w:r>
-    </w:p>
-    <w:p>
-      <w:pPr>
-        <w:rPr>
-          <w:lang w:eastAsia="fr-FR"/>
-        </w:rPr>
+        <w:numPr>
+          <w:ilvl w:val="0"/>
+          <w:numId w:val="0"/>
+        </w:numPr>
+        <w:ind w:left="720" w:hanging="360"/>
       </w:pPr>
     </w:p>
     <w:p>
@@ -2477,13 +2408,27 @@
         <w:pStyle w:val="QuestionTP"/>
       </w:pPr>
       <w:r>
-        <w:t>Quelle est l’origine des écarts entre les courbes expérimentales et les courbes simulées.</w:t>
+        <w:t>Quelle est l’origine des écarts entre l</w:t>
+      </w:r>
+      <w:r>
+        <w:t>es courbes expérimentales et la courbe</w:t>
+      </w:r>
+      <w:r>
+        <w:t xml:space="preserve"> </w:t>
+      </w:r>
+      <w:r>
+        <w:t>modélisée</w:t>
+      </w:r>
+      <w:r>
+        <w:t>.</w:t>
       </w:r>
     </w:p>
     <w:p>
       <w:pPr>
         <w:pStyle w:val="QuestionTP"/>
       </w:pPr>
+      <w:bookmarkStart w:id="0" w:name="_GoBack"/>
+      <w:bookmarkEnd w:id="0"/>
       <w:r>
         <w:t xml:space="preserve">On désire transporter une masse plus importante grâce </w:t>
       </w:r>
@@ -2491,12 +2436,7 @@
         <w:t>au Maxpid</w:t>
       </w:r>
       <w:r>
-        <w:t>. La modélisation est-elle encore valable ? Si non, que faut-il modifier ? Vérifier que la modélisation rest</w:t>
-      </w:r>
-      <w:bookmarkStart w:id="0" w:name="_GoBack"/>
-      <w:bookmarkEnd w:id="0"/>
-      <w:r>
-        <w:t xml:space="preserve">e encore valide. </w:t>
+        <w:t xml:space="preserve">. La modélisation est-elle encore valable ? Si non, que faut-il modifier ? Vérifier que la modélisation reste encore valide. </w:t>
       </w:r>
     </w:p>
     <w:sectPr>
@@ -2598,7 +2538,7 @@
               <w:noProof/>
               <w:szCs w:val="24"/>
             </w:rPr>
-            <w:t>S3_SLCI_Scilab</w:t>
+            <w:t>S6_SLCI_Maxpid</w:t>
           </w:r>
           <w:r>
             <w:rPr>
@@ -2690,7 +2630,7 @@
                   <w:lang w:eastAsia="fr-FR" w:bidi="ar-SA"/>
                 </w:rPr>
                 <w:drawing>
-                  <wp:inline distT="0" distB="0" distL="0" distR="0" wp14:anchorId="09A6BE24" wp14:editId="5CD91197">
+                  <wp:inline distT="0" distB="0" distL="0" distR="0" wp14:anchorId="53BC1002" wp14:editId="70BF0792">
                     <wp:extent cx="804606" cy="469353"/>
                     <wp:effectExtent l="0" t="0" r="0" b="6985"/>
                     <wp:docPr id="50" name="Image 1"/>
@@ -4073,21 +4013,21 @@
         <v:path o:extrusionok="f" gradientshapeok="t" o:connecttype="rect"/>
         <o:lock v:ext="edit" aspectratio="t"/>
       </v:shapetype>
-      <v:shape id="_x0000_i1029" type="#_x0000_t75" alt="icone2.png" style="width:57.75pt;height:37.5pt;visibility:visible;mso-wrap-style:square" o:bullet="t">
+      <v:shape id="_x0000_i1035" type="#_x0000_t75" alt="icone2.png" style="width:57.75pt;height:37.5pt;visibility:visible;mso-wrap-style:square" o:bullet="t">
         <v:imagedata r:id="rId1" o:title="icone2"/>
       </v:shape>
     </w:pict>
   </w:numPicBullet>
   <w:numPicBullet w:numPicBulletId="1">
     <w:pict>
-      <v:shape id="_x0000_i1030" type="#_x0000_t75" style="width:9pt;height:9pt" o:bullet="t">
+      <v:shape id="_x0000_i1036" type="#_x0000_t75" style="width:9pt;height:9pt" o:bullet="t">
         <v:imagedata r:id="rId2" o:title="BD14692_"/>
       </v:shape>
     </w:pict>
   </w:numPicBullet>
   <w:numPicBullet w:numPicBulletId="2">
     <w:pict>
-      <v:shape id="_x0000_i1031" type="#_x0000_t75" style="width:11.25pt;height:11.25pt" o:bullet="t">
+      <v:shape id="_x0000_i1037" type="#_x0000_t75" style="width:11.25pt;height:11.25pt" o:bullet="t">
         <v:imagedata r:id="rId3" o:title="BD10264_"/>
       </v:shape>
     </w:pict>
@@ -10974,7 +10914,7 @@
 </file>
 
 <file path=customXml/itemProps1.xml><?xml version="1.0" encoding="utf-8"?>
-<ds:datastoreItem xmlns:ds="http://schemas.openxmlformats.org/officeDocument/2006/customXml" ds:itemID="{F5E7DFDB-9978-4667-B8F5-D82A293BA39D}">
+<ds:datastoreItem xmlns:ds="http://schemas.openxmlformats.org/officeDocument/2006/customXml" ds:itemID="{1497524A-7E20-4E81-B1C7-14F47309B21C}">
   <ds:schemaRefs>
     <ds:schemaRef ds:uri="http://schemas.openxmlformats.org/officeDocument/2006/bibliography"/>
   </ds:schemaRefs>

</xml_diff>